<commit_message>
updated node 3 document to explain quaternions better
</commit_message>
<xml_diff>
--- a/Meeting Minutes/Documentation/Jewellery Box Motion Detection Module.docx
+++ b/Meeting Minutes/Documentation/Jewellery Box Motion Detection Module.docx
@@ -14,7 +14,22 @@
     </w:p>
     <w:p>
       <w:r>
-        <w:t>The BNO055 is run using Adafruit’s sensor libraries. An I2C communication line receives the measurements from the IMU, and the values are read in the form of a Quaternion, which produces a single value that changes no matter which axis the IMU is rotated around. This makes it easier to compare the data against a rolling average of previous readings, allowing the device to not produce false positives from small bumps to the surface the device is on, while also making it harder to move the device without setting off the alarm.</w:t>
+        <w:t xml:space="preserve">The BNO055 is run using Adafruit’s sensor libraries. An I2C communication line receives the measurements from the IMU, and the values are read in the form of a Quaternion, </w:t>
+      </w:r>
+      <w:r>
+        <w:t>a vector type that combines the rotation values around the Cartesian axes to</w:t>
+      </w:r>
+      <w:r>
+        <w:t xml:space="preserve"> produce a single value </w:t>
+      </w:r>
+      <w:r>
+        <w:t>representing the rotation around an arbitrary axis</w:t>
+      </w:r>
+      <w:r>
+        <w:t xml:space="preserve"> known as the Euler axis</w:t>
+      </w:r>
+      <w:r>
+        <w:t>. This makes it easier to compare the data against a rolling average of previous readings, allowing the device to not produce false positives from small bumps to the surface the device is on, while also making it harder to move the device without setting off the alarm.</w:t>
       </w:r>
     </w:p>
     <w:p>

</xml_diff>

<commit_message>
Update Jewellery Box Motion Detection Module.docx
</commit_message>
<xml_diff>
--- a/Meeting Minutes/Documentation/Jewellery Box Motion Detection Module.docx
+++ b/Meeting Minutes/Documentation/Jewellery Box Motion Detection Module.docx
@@ -9,13 +9,20 @@
     </w:p>
     <w:p>
       <w:r>
-        <w:t>The Jewellery Box Motion Detection Module is a small device designed to be placed in a jewellery box to produce an alert if the box is moved. It works by using a BNO055 inertial measurement unit to report the orientation of the device. If the device’s orientation changes too rapidly, such as if the box were picked up, it generates an alert signal that is sent to the rest of the network, informing it of a potential thief.</w:t>
+        <w:t>The Jewellery Box Motion Detection Module is a small device designed to be placed in a jewellery box to produce an alert if the box is moved. It works by using a BNO055 inertial measurement unit to report the orientation of the device. If the device’s orientation changes too rapidly, such as if the box were picked up, it generates an alert signal that is sent to the rest of the network, informing it of a potential th</w:t>
+      </w:r>
+      <w:r>
+        <w:t>eft</w:t>
+      </w:r>
+      <w:r>
+        <w:t>.</w:t>
       </w:r>
     </w:p>
     <w:p>
       <w:r>
         <w:t xml:space="preserve">The BNO055 is run using Adafruit’s sensor libraries. An I2C communication line receives the measurements from the IMU, and the values are read in the form of a Quaternion, </w:t>
       </w:r>
+      <w:commentRangeStart w:id="0"/>
       <w:r>
         <w:t>a vector type that combines the rotation values around the Cartesian axes to</w:t>
       </w:r>
@@ -28,6 +35,13 @@
       <w:r>
         <w:t xml:space="preserve"> known as the Euler axis</w:t>
       </w:r>
+      <w:commentRangeEnd w:id="0"/>
+      <w:r>
+        <w:rPr>
+          <w:rStyle w:val="CommentReference"/>
+        </w:rPr>
+        <w:commentReference w:id="0"/>
+      </w:r>
       <w:r>
         <w:t>. This makes it easier to compare the data against a rolling average of previous readings, allowing the device to not produce false positives from small bumps to the surface the device is on, while also making it harder to move the device without setting off the alarm.</w:t>
       </w:r>
@@ -39,7 +53,21 @@
     </w:p>
     <w:p>
       <w:r>
-        <w:t>The module only has one function: to send an alert to the rest of the network if the module is moved. During development, visual indicators were added to be able to test the system independently.</w:t>
+        <w:t xml:space="preserve">The module only has one function: </w:t>
+      </w:r>
+      <w:commentRangeStart w:id="1"/>
+      <w:r>
+        <w:t>to send an alert to the rest of the network if the module is moved</w:t>
+      </w:r>
+      <w:commentRangeEnd w:id="1"/>
+      <w:r>
+        <w:rPr>
+          <w:rStyle w:val="CommentReference"/>
+        </w:rPr>
+        <w:commentReference w:id="1"/>
+      </w:r>
+      <w:r>
+        <w:t>. During development, visual indicators were added to be able to test the system independently.</w:t>
       </w:r>
     </w:p>
     <w:p>
@@ -61,7 +89,7 @@
                     <pic:cNvPicPr/>
                   </pic:nvPicPr>
                   <pic:blipFill>
-                    <a:blip r:embed="rId6"/>
+                    <a:blip r:embed="rId10"/>
                     <a:srcRect/>
                     <a:stretch>
                       <a:fillRect/>
@@ -108,7 +136,7 @@
                     <pic:cNvPicPr/>
                   </pic:nvPicPr>
                   <pic:blipFill>
-                    <a:blip r:embed="rId7"/>
+                    <a:blip r:embed="rId11"/>
                     <a:srcRect/>
                     <a:stretch>
                       <a:fillRect/>
@@ -140,8 +168,13 @@
         <w:jc w:val="center"/>
       </w:pPr>
       <w:r>
-        <w:t xml:space="preserve">   Device while stationary                                     Device while IMU is being moved</w:t>
-      </w:r>
+        <w:t xml:space="preserve">   Device while stationary                                     Device while IMU is being </w:t>
+      </w:r>
+      <w:proofErr w:type="gramStart"/>
+      <w:r>
+        <w:t>moved</w:t>
+      </w:r>
+      <w:proofErr w:type="gramEnd"/>
     </w:p>
     <w:p>
       <w:pPr>
@@ -166,7 +199,7 @@
                     <pic:cNvPicPr/>
                   </pic:nvPicPr>
                   <pic:blipFill>
-                    <a:blip r:embed="rId8"/>
+                    <a:blip r:embed="rId12"/>
                     <a:srcRect/>
                     <a:stretch>
                       <a:fillRect/>
@@ -226,7 +259,7 @@
                     <pic:cNvPicPr/>
                   </pic:nvPicPr>
                   <pic:blipFill>
-                    <a:blip r:embed="rId9"/>
+                    <a:blip r:embed="rId13"/>
                     <a:srcRect/>
                     <a:stretch>
                       <a:fillRect/>
@@ -283,7 +316,7 @@
                     <pic:cNvPicPr/>
                   </pic:nvPicPr>
                   <pic:blipFill>
-                    <a:blip r:embed="rId10"/>
+                    <a:blip r:embed="rId14"/>
                     <a:stretch>
                       <a:fillRect/>
                     </a:stretch>
@@ -317,8 +350,13 @@
         <w:jc w:val="center"/>
       </w:pPr>
       <w:r>
-        <w:t>Sample of serial terminal output while device is stationary</w:t>
-      </w:r>
+        <w:t xml:space="preserve">Sample of serial terminal output while device is </w:t>
+      </w:r>
+      <w:proofErr w:type="gramStart"/>
+      <w:r>
+        <w:t>stationary</w:t>
+      </w:r>
+      <w:proofErr w:type="gramEnd"/>
     </w:p>
     <w:p>
       <w:pPr>
@@ -351,7 +389,7 @@
                     <pic:cNvPicPr/>
                   </pic:nvPicPr>
                   <pic:blipFill>
-                    <a:blip r:embed="rId11"/>
+                    <a:blip r:embed="rId15"/>
                     <a:stretch>
                       <a:fillRect/>
                     </a:stretch>
@@ -377,8 +415,13 @@
         </w:drawing>
       </w:r>
       <w:r>
-        <w:t>Sample of serial terminal output while device is producing alerts</w:t>
-      </w:r>
+        <w:t xml:space="preserve">Sample of serial terminal output while device is producing </w:t>
+      </w:r>
+      <w:proofErr w:type="gramStart"/>
+      <w:r>
+        <w:t>alerts</w:t>
+      </w:r>
+      <w:proofErr w:type="gramEnd"/>
     </w:p>
     <w:p>
       <w:pPr>
@@ -402,7 +445,7 @@
                     <pic:cNvPicPr/>
                   </pic:nvPicPr>
                   <pic:blipFill>
-                    <a:blip r:embed="rId12"/>
+                    <a:blip r:embed="rId16"/>
                     <a:stretch>
                       <a:fillRect/>
                     </a:stretch>
@@ -458,7 +501,7 @@
                     <pic:cNvPicPr/>
                   </pic:nvPicPr>
                   <pic:blipFill>
-                    <a:blip r:embed="rId13"/>
+                    <a:blip r:embed="rId17"/>
                     <a:stretch>
                       <a:fillRect/>
                     </a:stretch>
@@ -490,8 +533,13 @@
       </w:pPr>
       <w:r>
         <w:lastRenderedPageBreak/>
-        <w:t>Model with the lid removed. Black box represents the microcontroller, blue box represents the IMU, and the silver cylinder represents a rechargeable battery</w:t>
-      </w:r>
+        <w:t xml:space="preserve">Model with the lid removed. Black box represents the microcontroller, blue box represents the IMU, and the silver cylinder represents a rechargeable </w:t>
+      </w:r>
+      <w:proofErr w:type="gramStart"/>
+      <w:r>
+        <w:t>battery</w:t>
+      </w:r>
+      <w:proofErr w:type="gramEnd"/>
     </w:p>
     <w:p>
       <w:r>
@@ -499,9 +547,17 @@
       </w:r>
     </w:p>
     <w:p>
+      <w:commentRangeStart w:id="2"/>
       <w:r>
         <w:t xml:space="preserve">The program required many iterations to reach its final state. The initial code relied on an outdated version of the sensor libraries, as it was recycled from an older project. The program also needed slight adjustments to account for the fact that it was originally written for use on Arduino boards, rather than an ESP8266. </w:t>
       </w:r>
+      <w:commentRangeEnd w:id="2"/>
+      <w:r>
+        <w:rPr>
+          <w:rStyle w:val="CommentReference"/>
+        </w:rPr>
+        <w:commentReference w:id="2"/>
+      </w:r>
     </w:p>
     <w:p>
       <w:r>
@@ -510,12 +566,53 @@
     </w:p>
     <w:p>
       <w:r>
-        <w:t>Placing the device in a box and attempting to lift it without producing an alert revealed that a steady hand could move the device vertically and horizontally without setting it off, though any attempt to rotate it would immediately generate an alert. This was because the device only considered its angular position when deciding whether it had been moved. By changing the way the device decides whether it has been moved to incorporate the accelerometers that the BNO055 has, a new threshold was able to be established that means it would be prohibitively slow for any would-be thief to avoid setting it off.</w:t>
-      </w:r>
-    </w:p>
-    <w:p>
-      <w:r>
-        <w:t>Occasionally, on initial booting of the system, the IMU would be unresponsive, only giving values of zero on all data points. To fix this, a system was added that would wait for a number of cycles of the main loop, then check if the data values were blank. If they were, then the program would automatically reset itself. While implementing this, a toggle was added to prevent the system from generating movement alerts while it was still calibrating its position.</w:t>
+        <w:t xml:space="preserve">Placing the device in a box and attempting </w:t>
+      </w:r>
+      <w:commentRangeStart w:id="3"/>
+      <w:r>
+        <w:t xml:space="preserve">to lift it without producing an alert revealed that a steady hand could move the device vertically and horizontally without setting it off, </w:t>
+      </w:r>
+      <w:commentRangeEnd w:id="3"/>
+      <w:r>
+        <w:rPr>
+          <w:rStyle w:val="CommentReference"/>
+        </w:rPr>
+        <w:commentReference w:id="3"/>
+      </w:r>
+      <w:r>
+        <w:t xml:space="preserve">though any attempt to rotate it would immediately generate an alert. This was because the device only considered its angular position when deciding whether it had been moved. By changing the </w:t>
+      </w:r>
+      <w:proofErr w:type="gramStart"/>
+      <w:r>
+        <w:t>way</w:t>
+      </w:r>
+      <w:proofErr w:type="gramEnd"/>
+      <w:r>
+        <w:t xml:space="preserve"> the device decides whether it has been moved to incorporate the accelerometers that the BNO055 has, a new threshold was able to be established that means it would be prohibitively slow for any would-be thief to avoid setting it off.</w:t>
+      </w:r>
+    </w:p>
+    <w:p>
+      <w:commentRangeStart w:id="4"/>
+      <w:r>
+        <w:t>Occasionally, on initial booting of the system, the IMU would be unresponsive, only giving values of zero on all data points.</w:t>
+      </w:r>
+      <w:commentRangeEnd w:id="4"/>
+      <w:r>
+        <w:rPr>
+          <w:rStyle w:val="CommentReference"/>
+        </w:rPr>
+        <w:commentReference w:id="4"/>
+      </w:r>
+      <w:r>
+        <w:t xml:space="preserve"> To fix this, a system was added that would wait for </w:t>
+      </w:r>
+      <w:proofErr w:type="gramStart"/>
+      <w:r>
+        <w:t>a number of</w:t>
+      </w:r>
+      <w:proofErr w:type="gramEnd"/>
+      <w:r>
+        <w:t xml:space="preserve"> cycles of the main loop, then check if the data values were blank. If they were, then the program would automatically reset itself. While implementing this, a toggle was added to prevent the system from generating movement alerts while it was still calibrating its position.</w:t>
       </w:r>
     </w:p>
     <w:p>
@@ -525,7 +622,13 @@
     </w:p>
     <w:p>
       <w:r>
-        <w:t>Numerous tests were run, involving attempts to move the device(both inside and outside of a box) as well as bumping the table near it, to establish a suitable threshold for deciding whether changes in position were significant enough to trigger the alert. For ease of use during testing, a pair of LEDs and a serial communication port were connected to the device. By doing so, the device had visible ways of declaring an alert that did not rely on the presence of other nodes in the network.</w:t>
+        <w:t>Numerous tests were run, involving attempts to move the device</w:t>
+      </w:r>
+      <w:r>
+        <w:t xml:space="preserve"> </w:t>
+      </w:r>
+      <w:r>
+        <w:t>(both inside and outside of a box) as well as bumping the table near it, to establish a suitable threshold for deciding whether changes in position were significant enough to trigger the alert. For ease of use during testing, a pair of LEDs and a serial communication port were connected to the device. By doing so, the device had visible ways of declaring an alert that did not rely on the presence of other nodes in the network.</w:t>
       </w:r>
     </w:p>
     <w:p>
@@ -535,10 +638,30 @@
     </w:p>
     <w:p>
       <w:r>
-        <w:t>As the system is very simple at its core, the main limitations are its size and how long it can remain powered if it has to run off of a battery.</w:t>
-      </w:r>
-    </w:p>
-    <w:p/>
+        <w:t xml:space="preserve">As the system is very simple at its core, the main limitations are its size and how long it can remain powered if it </w:t>
+      </w:r>
+      <w:proofErr w:type="gramStart"/>
+      <w:r>
+        <w:t>has to</w:t>
+      </w:r>
+      <w:proofErr w:type="gramEnd"/>
+      <w:r>
+        <w:t xml:space="preserve"> run off of a battery.</w:t>
+      </w:r>
+    </w:p>
+    <w:p>
+      <w:commentRangeStart w:id="5"/>
+      <w:r>
+        <w:t>&lt;Notes&gt;</w:t>
+      </w:r>
+      <w:commentRangeEnd w:id="5"/>
+      <w:r>
+        <w:rPr>
+          <w:rStyle w:val="CommentReference"/>
+        </w:rPr>
+        <w:commentReference w:id="5"/>
+      </w:r>
+    </w:p>
     <w:p>
       <w:r>
         <w:t xml:space="preserve">  </w:t>
@@ -553,6 +676,188 @@
 </w:document>
 </file>
 
+<file path=word/comments.xml><?xml version="1.0" encoding="utf-8"?>
+<w:comments xmlns:wpc="http://schemas.microsoft.com/office/word/2010/wordprocessingCanvas" xmlns:cx="http://schemas.microsoft.com/office/drawing/2014/chartex" xmlns:cx1="http://schemas.microsoft.com/office/drawing/2015/9/8/chartex" xmlns:cx2="http://schemas.microsoft.com/office/drawing/2015/10/21/chartex" xmlns:cx3="http://schemas.microsoft.com/office/drawing/2016/5/9/chartex" xmlns:cx4="http://schemas.microsoft.com/office/drawing/2016/5/10/chartex" xmlns:cx5="http://schemas.microsoft.com/office/drawing/2016/5/11/chartex" xmlns:cx6="http://schemas.microsoft.com/office/drawing/2016/5/12/chartex" xmlns:cx7="http://schemas.microsoft.com/office/drawing/2016/5/13/chartex" xmlns:cx8="http://schemas.microsoft.com/office/drawing/2016/5/14/chartex" xmlns:mc="http://schemas.openxmlformats.org/markup-compatibility/2006" xmlns:aink="http://schemas.microsoft.com/office/drawing/2016/ink" xmlns:am3d="http://schemas.microsoft.com/office/drawing/2017/model3d" xmlns:o="urn:schemas-microsoft-com:office:office" xmlns:oel="http://schemas.microsoft.com/office/2019/extlst" xmlns:r="http://schemas.openxmlformats.org/officeDocument/2006/relationships" xmlns:m="http://schemas.openxmlformats.org/officeDocument/2006/math" xmlns:v="urn:schemas-microsoft-com:vml" xmlns:wp14="http://schemas.microsoft.com/office/word/2010/wordprocessingDrawing" xmlns:wp="http://schemas.openxmlformats.org/drawingml/2006/wordprocessingDrawing" xmlns:w10="urn:schemas-microsoft-com:office:word" xmlns:w="http://schemas.openxmlformats.org/wordprocessingml/2006/main" xmlns:w14="http://schemas.microsoft.com/office/word/2010/wordml" xmlns:w15="http://schemas.microsoft.com/office/word/2012/wordml" xmlns:w16cex="http://schemas.microsoft.com/office/word/2018/wordml/cex" xmlns:w16cid="http://schemas.microsoft.com/office/word/2016/wordml/cid" xmlns:w16="http://schemas.microsoft.com/office/word/2018/wordml" xmlns:w16sdtdh="http://schemas.microsoft.com/office/word/2020/wordml/sdtdatahash" xmlns:w16se="http://schemas.microsoft.com/office/word/2015/wordml/symex" xmlns:wpg="http://schemas.microsoft.com/office/word/2010/wordprocessingGroup" xmlns:wpi="http://schemas.microsoft.com/office/word/2010/wordprocessingInk" xmlns:wne="http://schemas.microsoft.com/office/word/2006/wordml" xmlns:wps="http://schemas.microsoft.com/office/word/2010/wordprocessingShape" mc:Ignorable="w14 w15 w16se w16cid w16 w16cex w16sdtdh wp14">
+  <w:comment w:id="0" w:author="(s) Ethan Barrett" w:date="2023-11-30T12:38:00Z" w:initials="EB">
+    <w:p>
+      <w:pPr>
+        <w:pStyle w:val="CommentText"/>
+      </w:pPr>
+      <w:r>
+        <w:rPr>
+          <w:rStyle w:val="CommentReference"/>
+        </w:rPr>
+        <w:annotationRef/>
+      </w:r>
+      <w:r>
+        <w:t>I'm sorry but this looks like you have taken it off of the internet, if you haven't, please could you explain it in a way which people could understand, such as:</w:t>
+      </w:r>
+    </w:p>
+    <w:p>
+      <w:pPr>
+        <w:pStyle w:val="CommentText"/>
+      </w:pPr>
+      <w:r>
+        <w:t>- Why is this method better than others</w:t>
+      </w:r>
+    </w:p>
+    <w:p>
+      <w:pPr>
+        <w:pStyle w:val="CommentText"/>
+      </w:pPr>
+      <w:r>
+        <w:t>- What are each of the axes/axis your on about</w:t>
+      </w:r>
+    </w:p>
+    <w:p>
+      <w:pPr>
+        <w:pStyle w:val="CommentText"/>
+      </w:pPr>
+      <w:r>
+        <w:t>- Display it in a way which is more reader friendly</w:t>
+      </w:r>
+    </w:p>
+  </w:comment>
+  <w:comment w:id="1" w:author="(s) Ethan Barrett" w:date="2023-11-30T12:35:00Z" w:initials="EB">
+    <w:p>
+      <w:pPr>
+        <w:pStyle w:val="CommentText"/>
+      </w:pPr>
+      <w:r>
+        <w:rPr>
+          <w:rStyle w:val="CommentReference"/>
+        </w:rPr>
+        <w:annotationRef/>
+      </w:r>
+      <w:r>
+        <w:t>How does it do this?</w:t>
+      </w:r>
+    </w:p>
+  </w:comment>
+  <w:comment w:id="2" w:author="(s) Ethan Barrett" w:date="2023-11-30T12:35:00Z" w:initials="EB">
+    <w:p>
+      <w:pPr>
+        <w:pStyle w:val="CommentText"/>
+      </w:pPr>
+      <w:r>
+        <w:rPr>
+          <w:rStyle w:val="CommentReference"/>
+        </w:rPr>
+        <w:annotationRef/>
+      </w:r>
+      <w:r>
+        <w:t>More detail please, explain each of the iterations and what you had to change</w:t>
+      </w:r>
+    </w:p>
+  </w:comment>
+  <w:comment w:id="3" w:author="(s) Ethan Barrett" w:date="2023-11-30T12:39:00Z" w:initials="EB">
+    <w:p>
+      <w:pPr>
+        <w:pStyle w:val="CommentText"/>
+      </w:pPr>
+      <w:r>
+        <w:rPr>
+          <w:rStyle w:val="CommentReference"/>
+        </w:rPr>
+        <w:annotationRef/>
+      </w:r>
+      <w:r>
+        <w:t>If you look at the pictures you’ve put in there is a speed for vertical movement, could you not put a threshold on this to set of an alert?</w:t>
+      </w:r>
+    </w:p>
+  </w:comment>
+  <w:comment w:id="4" w:author="(s) Ethan Barrett" w:date="2023-11-30T12:39:00Z" w:initials="EB">
+    <w:p>
+      <w:pPr>
+        <w:pStyle w:val="CommentText"/>
+      </w:pPr>
+      <w:r>
+        <w:rPr>
+          <w:rStyle w:val="CommentReference"/>
+        </w:rPr>
+        <w:annotationRef/>
+      </w:r>
+      <w:r>
+        <w:t>Do you know why? If so it would be good to explain this?</w:t>
+      </w:r>
+    </w:p>
+  </w:comment>
+  <w:comment w:id="5" w:author="(s) Ethan Barrett" w:date="2023-11-30T12:34:00Z" w:initials="EB">
+    <w:p>
+      <w:pPr>
+        <w:pStyle w:val="CommentText"/>
+      </w:pPr>
+      <w:r>
+        <w:rPr>
+          <w:rStyle w:val="CommentReference"/>
+        </w:rPr>
+        <w:annotationRef/>
+      </w:r>
+      <w:r>
+        <w:t>You need to include the following:</w:t>
+      </w:r>
+    </w:p>
+    <w:p>
+      <w:pPr>
+        <w:pStyle w:val="CommentText"/>
+      </w:pPr>
+      <w:r>
+        <w:t>- How did the Program change when you needed to add in the PainlessMesh stuff</w:t>
+      </w:r>
+    </w:p>
+    <w:p>
+      <w:pPr>
+        <w:pStyle w:val="CommentText"/>
+      </w:pPr>
+      <w:r>
+        <w:t>- What changes did you make throught the project any why</w:t>
+      </w:r>
+    </w:p>
+    <w:p>
+      <w:pPr>
+        <w:pStyle w:val="CommentText"/>
+      </w:pPr>
+      <w:r>
+        <w:t>- How could the project be improved for next time.</w:t>
+      </w:r>
+    </w:p>
+  </w:comment>
+</w:comments>
+</file>
+
+<file path=word/commentsExtended.xml><?xml version="1.0" encoding="utf-8"?>
+<w15:commentsEx xmlns:wpc="http://schemas.microsoft.com/office/word/2010/wordprocessingCanvas" xmlns:cx="http://schemas.microsoft.com/office/drawing/2014/chartex" xmlns:cx1="http://schemas.microsoft.com/office/drawing/2015/9/8/chartex" xmlns:cx2="http://schemas.microsoft.com/office/drawing/2015/10/21/chartex" xmlns:cx3="http://schemas.microsoft.com/office/drawing/2016/5/9/chartex" xmlns:cx4="http://schemas.microsoft.com/office/drawing/2016/5/10/chartex" xmlns:cx5="http://schemas.microsoft.com/office/drawing/2016/5/11/chartex" xmlns:cx6="http://schemas.microsoft.com/office/drawing/2016/5/12/chartex" xmlns:cx7="http://schemas.microsoft.com/office/drawing/2016/5/13/chartex" xmlns:cx8="http://schemas.microsoft.com/office/drawing/2016/5/14/chartex" xmlns:mc="http://schemas.openxmlformats.org/markup-compatibility/2006" xmlns:aink="http://schemas.microsoft.com/office/drawing/2016/ink" xmlns:am3d="http://schemas.microsoft.com/office/drawing/2017/model3d" xmlns:o="urn:schemas-microsoft-com:office:office" xmlns:oel="http://schemas.microsoft.com/office/2019/extlst" xmlns:r="http://schemas.openxmlformats.org/officeDocument/2006/relationships" xmlns:m="http://schemas.openxmlformats.org/officeDocument/2006/math" xmlns:v="urn:schemas-microsoft-com:vml" xmlns:wp14="http://schemas.microsoft.com/office/word/2010/wordprocessingDrawing" xmlns:wp="http://schemas.openxmlformats.org/drawingml/2006/wordprocessingDrawing" xmlns:w10="urn:schemas-microsoft-com:office:word" xmlns:w="http://schemas.openxmlformats.org/wordprocessingml/2006/main" xmlns:w14="http://schemas.microsoft.com/office/word/2010/wordml" xmlns:w15="http://schemas.microsoft.com/office/word/2012/wordml" xmlns:w16cex="http://schemas.microsoft.com/office/word/2018/wordml/cex" xmlns:w16cid="http://schemas.microsoft.com/office/word/2016/wordml/cid" xmlns:w16="http://schemas.microsoft.com/office/word/2018/wordml" xmlns:w16sdtdh="http://schemas.microsoft.com/office/word/2020/wordml/sdtdatahash" xmlns:w16se="http://schemas.microsoft.com/office/word/2015/wordml/symex" xmlns:wpg="http://schemas.microsoft.com/office/word/2010/wordprocessingGroup" xmlns:wpi="http://schemas.microsoft.com/office/word/2010/wordprocessingInk" xmlns:wne="http://schemas.microsoft.com/office/word/2006/wordml" xmlns:wps="http://schemas.microsoft.com/office/word/2010/wordprocessingShape" mc:Ignorable="w14 w15 w16se w16cid w16 w16cex w16sdtdh wp14">
+  <w15:commentEx w15:paraId="35015051" w15:done="0"/>
+  <w15:commentEx w15:paraId="47B85BD0" w15:done="0"/>
+  <w15:commentEx w15:paraId="15C12B94" w15:done="0"/>
+  <w15:commentEx w15:paraId="29538AE2" w15:done="0"/>
+  <w15:commentEx w15:paraId="6C37D5D8" w15:done="0"/>
+  <w15:commentEx w15:paraId="0AFD3F6B" w15:done="0"/>
+</w15:commentsEx>
+</file>
+
+<file path=word/commentsExtensible.xml><?xml version="1.0" encoding="utf-8"?>
+<w16cex:commentsExtensible xmlns:wpc="http://schemas.microsoft.com/office/word/2010/wordprocessingCanvas" xmlns:cx="http://schemas.microsoft.com/office/drawing/2014/chartex" xmlns:cx1="http://schemas.microsoft.com/office/drawing/2015/9/8/chartex" xmlns:cx2="http://schemas.microsoft.com/office/drawing/2015/10/21/chartex" xmlns:cx3="http://schemas.microsoft.com/office/drawing/2016/5/9/chartex" xmlns:cx4="http://schemas.microsoft.com/office/drawing/2016/5/10/chartex" xmlns:cx5="http://schemas.microsoft.com/office/drawing/2016/5/11/chartex" xmlns:cx6="http://schemas.microsoft.com/office/drawing/2016/5/12/chartex" xmlns:cx7="http://schemas.microsoft.com/office/drawing/2016/5/13/chartex" xmlns:cx8="http://schemas.microsoft.com/office/drawing/2016/5/14/chartex" xmlns:cr="http://schemas.microsoft.com/office/comments/2020/reactions" xmlns:mc="http://schemas.openxmlformats.org/markup-compatibility/2006" xmlns:aink="http://schemas.microsoft.com/office/drawing/2016/ink" xmlns:am3d="http://schemas.microsoft.com/office/drawing/2017/model3d" xmlns:o="urn:schemas-microsoft-com:office:office" xmlns:oel="http://schemas.microsoft.com/office/2019/extlst" xmlns:r="http://schemas.openxmlformats.org/officeDocument/2006/relationships" xmlns:m="http://schemas.openxmlformats.org/officeDocument/2006/math" xmlns:v="urn:schemas-microsoft-com:vml" xmlns:wp14="http://schemas.microsoft.com/office/word/2010/wordprocessingDrawing" xmlns:wp="http://schemas.openxmlformats.org/drawingml/2006/wordprocessingDrawing" xmlns:w10="urn:schemas-microsoft-com:office:word" xmlns:w="http://schemas.openxmlformats.org/wordprocessingml/2006/main" xmlns:w14="http://schemas.microsoft.com/office/word/2010/wordml" xmlns:w15="http://schemas.microsoft.com/office/word/2012/wordml" xmlns:w16cex="http://schemas.microsoft.com/office/word/2018/wordml/cex" xmlns:w16cid="http://schemas.microsoft.com/office/word/2016/wordml/cid" xmlns:w16="http://schemas.microsoft.com/office/word/2018/wordml" xmlns:w16sdtdh="http://schemas.microsoft.com/office/word/2020/wordml/sdtdatahash" xmlns:w16se="http://schemas.microsoft.com/office/word/2015/wordml/symex" xmlns:wpg="http://schemas.microsoft.com/office/word/2010/wordprocessingGroup" xmlns:wpi="http://schemas.microsoft.com/office/word/2010/wordprocessingInk" xmlns:wne="http://schemas.microsoft.com/office/word/2006/wordml" xmlns:wps="http://schemas.microsoft.com/office/word/2010/wordprocessingShape" mc:Ignorable="w14 w15 w16se w16cid w16 w16cex w16sdtdh cr wp14">
+  <w16cex:commentExtensible w16cex:durableId="357F565B" w16cex:dateUtc="2023-11-30T12:38:00Z"/>
+  <w16cex:commentExtensible w16cex:durableId="6697B8E1" w16cex:dateUtc="2023-11-30T12:35:00Z"/>
+  <w16cex:commentExtensible w16cex:durableId="57236836" w16cex:dateUtc="2023-11-30T12:35:00Z"/>
+  <w16cex:commentExtensible w16cex:durableId="6BF2EC53" w16cex:dateUtc="2023-11-30T12:39:00Z"/>
+  <w16cex:commentExtensible w16cex:durableId="68E5DF4E" w16cex:dateUtc="2023-11-30T12:39:00Z"/>
+  <w16cex:commentExtensible w16cex:durableId="1987D6FD" w16cex:dateUtc="2023-11-30T12:34:00Z"/>
+</w16cex:commentsExtensible>
+</file>
+
+<file path=word/commentsIds.xml><?xml version="1.0" encoding="utf-8"?>
+<w16cid:commentsIds xmlns:wpc="http://schemas.microsoft.com/office/word/2010/wordprocessingCanvas" xmlns:cx="http://schemas.microsoft.com/office/drawing/2014/chartex" xmlns:cx1="http://schemas.microsoft.com/office/drawing/2015/9/8/chartex" xmlns:cx2="http://schemas.microsoft.com/office/drawing/2015/10/21/chartex" xmlns:cx3="http://schemas.microsoft.com/office/drawing/2016/5/9/chartex" xmlns:cx4="http://schemas.microsoft.com/office/drawing/2016/5/10/chartex" xmlns:cx5="http://schemas.microsoft.com/office/drawing/2016/5/11/chartex" xmlns:cx6="http://schemas.microsoft.com/office/drawing/2016/5/12/chartex" xmlns:cx7="http://schemas.microsoft.com/office/drawing/2016/5/13/chartex" xmlns:cx8="http://schemas.microsoft.com/office/drawing/2016/5/14/chartex" xmlns:mc="http://schemas.openxmlformats.org/markup-compatibility/2006" xmlns:aink="http://schemas.microsoft.com/office/drawing/2016/ink" xmlns:am3d="http://schemas.microsoft.com/office/drawing/2017/model3d" xmlns:o="urn:schemas-microsoft-com:office:office" xmlns:oel="http://schemas.microsoft.com/office/2019/extlst" xmlns:r="http://schemas.openxmlformats.org/officeDocument/2006/relationships" xmlns:m="http://schemas.openxmlformats.org/officeDocument/2006/math" xmlns:v="urn:schemas-microsoft-com:vml" xmlns:wp14="http://schemas.microsoft.com/office/word/2010/wordprocessingDrawing" xmlns:wp="http://schemas.openxmlformats.org/drawingml/2006/wordprocessingDrawing" xmlns:w10="urn:schemas-microsoft-com:office:word" xmlns:w="http://schemas.openxmlformats.org/wordprocessingml/2006/main" xmlns:w14="http://schemas.microsoft.com/office/word/2010/wordml" xmlns:w15="http://schemas.microsoft.com/office/word/2012/wordml" xmlns:w16cex="http://schemas.microsoft.com/office/word/2018/wordml/cex" xmlns:w16cid="http://schemas.microsoft.com/office/word/2016/wordml/cid" xmlns:w16="http://schemas.microsoft.com/office/word/2018/wordml" xmlns:w16sdtdh="http://schemas.microsoft.com/office/word/2020/wordml/sdtdatahash" xmlns:w16se="http://schemas.microsoft.com/office/word/2015/wordml/symex" xmlns:wpg="http://schemas.microsoft.com/office/word/2010/wordprocessingGroup" xmlns:wpi="http://schemas.microsoft.com/office/word/2010/wordprocessingInk" xmlns:wne="http://schemas.microsoft.com/office/word/2006/wordml" xmlns:wps="http://schemas.microsoft.com/office/word/2010/wordprocessingShape" mc:Ignorable="w14 w15 w16se w16cid w16 w16cex w16sdtdh wp14">
+  <w16cid:commentId w16cid:paraId="35015051" w16cid:durableId="357F565B"/>
+  <w16cid:commentId w16cid:paraId="47B85BD0" w16cid:durableId="6697B8E1"/>
+  <w16cid:commentId w16cid:paraId="15C12B94" w16cid:durableId="57236836"/>
+  <w16cid:commentId w16cid:paraId="29538AE2" w16cid:durableId="6BF2EC53"/>
+  <w16cid:commentId w16cid:paraId="6C37D5D8" w16cid:durableId="68E5DF4E"/>
+  <w16cid:commentId w16cid:paraId="0AFD3F6B" w16cid:durableId="1987D6FD"/>
+</w16cid:commentsIds>
+</file>
+
 <file path=word/endnotes.xml><?xml version="1.0" encoding="utf-8"?>
 <w:endnotes xmlns:wpc="http://schemas.microsoft.com/office/word/2010/wordprocessingCanvas" xmlns:cx="http://schemas.microsoft.com/office/drawing/2014/chartex" xmlns:cx1="http://schemas.microsoft.com/office/drawing/2015/9/8/chartex" xmlns:cx2="http://schemas.microsoft.com/office/drawing/2015/10/21/chartex" xmlns:cx3="http://schemas.microsoft.com/office/drawing/2016/5/9/chartex" xmlns:cx4="http://schemas.microsoft.com/office/drawing/2016/5/10/chartex" xmlns:cx5="http://schemas.microsoft.com/office/drawing/2016/5/11/chartex" xmlns:cx6="http://schemas.microsoft.com/office/drawing/2016/5/12/chartex" xmlns:cx7="http://schemas.microsoft.com/office/drawing/2016/5/13/chartex" xmlns:cx8="http://schemas.microsoft.com/office/drawing/2016/5/14/chartex" xmlns:mc="http://schemas.openxmlformats.org/markup-compatibility/2006" xmlns:aink="http://schemas.microsoft.com/office/drawing/2016/ink" xmlns:am3d="http://schemas.microsoft.com/office/drawing/2017/model3d" xmlns:o="urn:schemas-microsoft-com:office:office" xmlns:oel="http://schemas.microsoft.com/office/2019/extlst" xmlns:r="http://schemas.openxmlformats.org/officeDocument/2006/relationships" xmlns:m="http://schemas.openxmlformats.org/officeDocument/2006/math" xmlns:v="urn:schemas-microsoft-com:vml" xmlns:wp14="http://schemas.microsoft.com/office/word/2010/wordprocessingDrawing" xmlns:wp="http://schemas.openxmlformats.org/drawingml/2006/wordprocessingDrawing" xmlns:w10="urn:schemas-microsoft-com:office:word" xmlns:w="http://schemas.openxmlformats.org/wordprocessingml/2006/main" xmlns:w14="http://schemas.microsoft.com/office/word/2010/wordml" xmlns:w15="http://schemas.microsoft.com/office/word/2012/wordml" xmlns:w16cex="http://schemas.microsoft.com/office/word/2018/wordml/cex" xmlns:w16cid="http://schemas.microsoft.com/office/word/2016/wordml/cid" xmlns:w16="http://schemas.microsoft.com/office/word/2018/wordml" xmlns:w16sdtdh="http://schemas.microsoft.com/office/word/2020/wordml/sdtdatahash" xmlns:w16se="http://schemas.microsoft.com/office/word/2015/wordml/symex" xmlns:wpg="http://schemas.microsoft.com/office/word/2010/wordprocessingGroup" xmlns:wpi="http://schemas.microsoft.com/office/word/2010/wordprocessingInk" xmlns:wne="http://schemas.microsoft.com/office/word/2006/wordml" xmlns:wps="http://schemas.microsoft.com/office/word/2010/wordprocessingShape" mc:Ignorable="w14 w15 w16se w16cid w16 w16cex w16sdtdh wp14">
   <w:endnote w:type="separator" w:id="-1">
@@ -604,6 +909,14 @@
     </w:p>
   </w:footnote>
 </w:footnotes>
+</file>
+
+<file path=word/people.xml><?xml version="1.0" encoding="utf-8"?>
+<w15:people xmlns:wpc="http://schemas.microsoft.com/office/word/2010/wordprocessingCanvas" xmlns:cx="http://schemas.microsoft.com/office/drawing/2014/chartex" xmlns:cx1="http://schemas.microsoft.com/office/drawing/2015/9/8/chartex" xmlns:cx2="http://schemas.microsoft.com/office/drawing/2015/10/21/chartex" xmlns:cx3="http://schemas.microsoft.com/office/drawing/2016/5/9/chartex" xmlns:cx4="http://schemas.microsoft.com/office/drawing/2016/5/10/chartex" xmlns:cx5="http://schemas.microsoft.com/office/drawing/2016/5/11/chartex" xmlns:cx6="http://schemas.microsoft.com/office/drawing/2016/5/12/chartex" xmlns:cx7="http://schemas.microsoft.com/office/drawing/2016/5/13/chartex" xmlns:cx8="http://schemas.microsoft.com/office/drawing/2016/5/14/chartex" xmlns:mc="http://schemas.openxmlformats.org/markup-compatibility/2006" xmlns:aink="http://schemas.microsoft.com/office/drawing/2016/ink" xmlns:am3d="http://schemas.microsoft.com/office/drawing/2017/model3d" xmlns:o="urn:schemas-microsoft-com:office:office" xmlns:oel="http://schemas.microsoft.com/office/2019/extlst" xmlns:r="http://schemas.openxmlformats.org/officeDocument/2006/relationships" xmlns:m="http://schemas.openxmlformats.org/officeDocument/2006/math" xmlns:v="urn:schemas-microsoft-com:vml" xmlns:wp14="http://schemas.microsoft.com/office/word/2010/wordprocessingDrawing" xmlns:wp="http://schemas.openxmlformats.org/drawingml/2006/wordprocessingDrawing" xmlns:w10="urn:schemas-microsoft-com:office:word" xmlns:w="http://schemas.openxmlformats.org/wordprocessingml/2006/main" xmlns:w14="http://schemas.microsoft.com/office/word/2010/wordml" xmlns:w15="http://schemas.microsoft.com/office/word/2012/wordml" xmlns:w16cex="http://schemas.microsoft.com/office/word/2018/wordml/cex" xmlns:w16cid="http://schemas.microsoft.com/office/word/2016/wordml/cid" xmlns:w16="http://schemas.microsoft.com/office/word/2018/wordml" xmlns:w16sdtdh="http://schemas.microsoft.com/office/word/2020/wordml/sdtdatahash" xmlns:w16se="http://schemas.microsoft.com/office/word/2015/wordml/symex" xmlns:wpg="http://schemas.microsoft.com/office/word/2010/wordprocessingGroup" xmlns:wpi="http://schemas.microsoft.com/office/word/2010/wordprocessingInk" xmlns:wne="http://schemas.microsoft.com/office/word/2006/wordml" xmlns:wps="http://schemas.microsoft.com/office/word/2010/wordprocessingShape" mc:Ignorable="w14 w15 w16se w16cid w16 w16cex w16sdtdh wp14">
+  <w15:person w15:author="(s) Ethan Barrett">
+    <w15:presenceInfo w15:providerId="AD" w15:userId="S::ethan.barrett@students.plymouth.ac.uk::112df8f8-109c-44f3-9705-775502cb7d3b"/>
+  </w15:person>
+</w15:people>
 </file>
 
 <file path=word/styles.xml><?xml version="1.0" encoding="utf-8"?>
@@ -1038,6 +1351,72 @@
     <w:semiHidden/>
     <w:unhideWhenUsed/>
   </w:style>
+  <w:style w:type="character" w:styleId="CommentReference">
+    <w:name w:val="annotation reference"/>
+    <w:basedOn w:val="DefaultParagraphFont"/>
+    <w:uiPriority w:val="99"/>
+    <w:semiHidden/>
+    <w:unhideWhenUsed/>
+    <w:rsid w:val="00992675"/>
+    <w:rPr>
+      <w:sz w:val="16"/>
+      <w:szCs w:val="16"/>
+    </w:rPr>
+  </w:style>
+  <w:style w:type="paragraph" w:styleId="CommentText">
+    <w:name w:val="annotation text"/>
+    <w:basedOn w:val="Normal"/>
+    <w:link w:val="CommentTextChar"/>
+    <w:uiPriority w:val="99"/>
+    <w:unhideWhenUsed/>
+    <w:rsid w:val="00992675"/>
+    <w:pPr>
+      <w:spacing w:line="240" w:lineRule="auto"/>
+    </w:pPr>
+    <w:rPr>
+      <w:sz w:val="20"/>
+      <w:szCs w:val="20"/>
+    </w:rPr>
+  </w:style>
+  <w:style w:type="character" w:customStyle="1" w:styleId="CommentTextChar">
+    <w:name w:val="Comment Text Char"/>
+    <w:basedOn w:val="DefaultParagraphFont"/>
+    <w:link w:val="CommentText"/>
+    <w:uiPriority w:val="99"/>
+    <w:rsid w:val="00992675"/>
+    <w:rPr>
+      <w:sz w:val="20"/>
+      <w:szCs w:val="20"/>
+    </w:rPr>
+  </w:style>
+  <w:style w:type="paragraph" w:styleId="CommentSubject">
+    <w:name w:val="annotation subject"/>
+    <w:basedOn w:val="CommentText"/>
+    <w:next w:val="CommentText"/>
+    <w:link w:val="CommentSubjectChar"/>
+    <w:uiPriority w:val="99"/>
+    <w:semiHidden/>
+    <w:unhideWhenUsed/>
+    <w:rsid w:val="00992675"/>
+    <w:rPr>
+      <w:b/>
+      <w:bCs/>
+    </w:rPr>
+  </w:style>
+  <w:style w:type="character" w:customStyle="1" w:styleId="CommentSubjectChar">
+    <w:name w:val="Comment Subject Char"/>
+    <w:basedOn w:val="CommentTextChar"/>
+    <w:link w:val="CommentSubject"/>
+    <w:uiPriority w:val="99"/>
+    <w:semiHidden/>
+    <w:rsid w:val="00992675"/>
+    <w:rPr>
+      <w:b/>
+      <w:bCs/>
+      <w:sz w:val="20"/>
+      <w:szCs w:val="20"/>
+    </w:rPr>
+  </w:style>
 </w:styles>
 </file>
 

</xml_diff>

<commit_message>
Updated node 3 document
</commit_message>
<xml_diff>
--- a/Meeting Minutes/Documentation/Jewellery Box Motion Detection Module.docx
+++ b/Meeting Minutes/Documentation/Jewellery Box Motion Detection Module.docx
@@ -22,9 +22,14 @@
       <w:r>
         <w:t xml:space="preserve">The BNO055 is run using Adafruit’s sensor libraries. An I2C communication line receives the measurements from the IMU, and the values are read in the form of a Quaternion, </w:t>
       </w:r>
-      <w:commentRangeStart w:id="0"/>
-      <w:r>
-        <w:t>a vector type that combines the rotation values around the Cartesian axes to</w:t>
+      <w:r>
+        <w:t xml:space="preserve">a vector type that combines the rotation values around the </w:t>
+      </w:r>
+      <w:r>
+        <w:t>X, Y, and Z</w:t>
+      </w:r>
+      <w:r>
+        <w:t xml:space="preserve"> axes to</w:t>
       </w:r>
       <w:r>
         <w:t xml:space="preserve"> produce a single value </w:t>
@@ -35,15 +40,14 @@
       <w:r>
         <w:t xml:space="preserve"> known as the Euler axis</w:t>
       </w:r>
-      <w:commentRangeEnd w:id="0"/>
-      <w:r>
-        <w:rPr>
-          <w:rStyle w:val="CommentReference"/>
-        </w:rPr>
-        <w:commentReference w:id="0"/>
-      </w:r>
-      <w:r>
-        <w:t>. This makes it easier to compare the data against a rolling average of previous readings, allowing the device to not produce false positives from small bumps to the surface the device is on, while also making it harder to move the device without setting off the alarm.</w:t>
+      <w:r>
+        <w:t xml:space="preserve">. </w:t>
+      </w:r>
+      <w:r>
+        <w:t xml:space="preserve">By having a single value that represents all rotation, it </w:t>
+      </w:r>
+      <w:r>
+        <w:t>makes it easier to compare the data against a rolling average of previous readings, allowing the device to not produce false positives from small bumps to the surface the device is on, while also making it harder to move the device without setting off the alarm.</w:t>
       </w:r>
     </w:p>
     <w:p>
@@ -53,21 +57,13 @@
     </w:p>
     <w:p>
       <w:r>
-        <w:t xml:space="preserve">The module only has one function: </w:t>
-      </w:r>
-      <w:commentRangeStart w:id="1"/>
-      <w:r>
-        <w:t>to send an alert to the rest of the network if the module is moved</w:t>
-      </w:r>
-      <w:commentRangeEnd w:id="1"/>
-      <w:r>
-        <w:rPr>
-          <w:rStyle w:val="CommentReference"/>
-        </w:rPr>
-        <w:commentReference w:id="1"/>
-      </w:r>
-      <w:r>
-        <w:t>. During development, visual indicators were added to be able to test the system independently.</w:t>
+        <w:t>The module only has one function: to send an alert to the rest of the network if the module is moved.</w:t>
+      </w:r>
+      <w:r>
+        <w:t xml:space="preserve"> It is constantly comparing its current state to a rolling average of previous readings. If the new reading varies too much from that rolling average, an alert is generated, which is then sent out.</w:t>
+      </w:r>
+      <w:r>
+        <w:t xml:space="preserve"> During development, visual indicators were added to be able to test the system independently.</w:t>
       </w:r>
     </w:p>
     <w:p>
@@ -89,7 +85,7 @@
                     <pic:cNvPicPr/>
                   </pic:nvPicPr>
                   <pic:blipFill>
-                    <a:blip r:embed="rId10"/>
+                    <a:blip r:embed="rId6"/>
                     <a:srcRect/>
                     <a:stretch>
                       <a:fillRect/>
@@ -136,7 +132,7 @@
                     <pic:cNvPicPr/>
                   </pic:nvPicPr>
                   <pic:blipFill>
-                    <a:blip r:embed="rId11"/>
+                    <a:blip r:embed="rId7"/>
                     <a:srcRect/>
                     <a:stretch>
                       <a:fillRect/>
@@ -168,13 +164,8 @@
         <w:jc w:val="center"/>
       </w:pPr>
       <w:r>
-        <w:t xml:space="preserve">   Device while stationary                                     Device while IMU is being </w:t>
-      </w:r>
-      <w:proofErr w:type="gramStart"/>
-      <w:r>
-        <w:t>moved</w:t>
-      </w:r>
-      <w:proofErr w:type="gramEnd"/>
+        <w:t xml:space="preserve">   Device while stationary                                     Device while IMU is being moved</w:t>
+      </w:r>
     </w:p>
     <w:p>
       <w:pPr>
@@ -199,7 +190,7 @@
                     <pic:cNvPicPr/>
                   </pic:nvPicPr>
                   <pic:blipFill>
-                    <a:blip r:embed="rId12"/>
+                    <a:blip r:embed="rId8"/>
                     <a:srcRect/>
                     <a:stretch>
                       <a:fillRect/>
@@ -259,7 +250,7 @@
                     <pic:cNvPicPr/>
                   </pic:nvPicPr>
                   <pic:blipFill>
-                    <a:blip r:embed="rId13"/>
+                    <a:blip r:embed="rId9"/>
                     <a:srcRect/>
                     <a:stretch>
                       <a:fillRect/>
@@ -316,7 +307,7 @@
                     <pic:cNvPicPr/>
                   </pic:nvPicPr>
                   <pic:blipFill>
-                    <a:blip r:embed="rId14"/>
+                    <a:blip r:embed="rId10"/>
                     <a:stretch>
                       <a:fillRect/>
                     </a:stretch>
@@ -350,13 +341,8 @@
         <w:jc w:val="center"/>
       </w:pPr>
       <w:r>
-        <w:t xml:space="preserve">Sample of serial terminal output while device is </w:t>
-      </w:r>
-      <w:proofErr w:type="gramStart"/>
-      <w:r>
-        <w:t>stationary</w:t>
-      </w:r>
-      <w:proofErr w:type="gramEnd"/>
+        <w:t>Sample of serial terminal output while device is stationary</w:t>
+      </w:r>
     </w:p>
     <w:p>
       <w:pPr>
@@ -389,7 +375,7 @@
                     <pic:cNvPicPr/>
                   </pic:nvPicPr>
                   <pic:blipFill>
-                    <a:blip r:embed="rId15"/>
+                    <a:blip r:embed="rId11"/>
                     <a:stretch>
                       <a:fillRect/>
                     </a:stretch>
@@ -415,13 +401,8 @@
         </w:drawing>
       </w:r>
       <w:r>
-        <w:t xml:space="preserve">Sample of serial terminal output while device is producing </w:t>
-      </w:r>
-      <w:proofErr w:type="gramStart"/>
-      <w:r>
-        <w:t>alerts</w:t>
-      </w:r>
-      <w:proofErr w:type="gramEnd"/>
+        <w:t>Sample of serial terminal output while device is producing alerts</w:t>
+      </w:r>
     </w:p>
     <w:p>
       <w:pPr>
@@ -445,7 +426,7 @@
                     <pic:cNvPicPr/>
                   </pic:nvPicPr>
                   <pic:blipFill>
-                    <a:blip r:embed="rId16"/>
+                    <a:blip r:embed="rId12"/>
                     <a:stretch>
                       <a:fillRect/>
                     </a:stretch>
@@ -501,7 +482,7 @@
                     <pic:cNvPicPr/>
                   </pic:nvPicPr>
                   <pic:blipFill>
-                    <a:blip r:embed="rId17"/>
+                    <a:blip r:embed="rId13"/>
                     <a:stretch>
                       <a:fillRect/>
                     </a:stretch>
@@ -533,13 +514,8 @@
       </w:pPr>
       <w:r>
         <w:lastRenderedPageBreak/>
-        <w:t xml:space="preserve">Model with the lid removed. Black box represents the microcontroller, blue box represents the IMU, and the silver cylinder represents a rechargeable </w:t>
-      </w:r>
-      <w:proofErr w:type="gramStart"/>
-      <w:r>
-        <w:t>battery</w:t>
-      </w:r>
-      <w:proofErr w:type="gramEnd"/>
+        <w:t>Model with the lid removed. Black box represents the microcontroller, blue box represents the IMU, and the silver cylinder represents a rechargeable battery</w:t>
+      </w:r>
     </w:p>
     <w:p>
       <w:r>
@@ -547,9 +523,50 @@
       </w:r>
     </w:p>
     <w:p>
+      <w:commentRangeStart w:id="0"/>
+      <w:r>
+        <w:t xml:space="preserve">The program required many iterations to reach its final state. </w:t>
+      </w:r>
+      <w:r>
+        <w:t>First, t</w:t>
+      </w:r>
+      <w:r>
+        <w:t>he initial code relied on an outdated version of the sensor libraries, as it was recycled from an older project</w:t>
+      </w:r>
+      <w:r>
+        <w:t>, and newer versions of the libraries had changed the formatting of some of the functions</w:t>
+      </w:r>
+      <w:r>
+        <w:t xml:space="preserve">. The program also needed slight adjustments to account for the fact that it was originally written for use on Arduino boards, rather than an ESP8266. </w:t>
+      </w:r>
+      <w:commentRangeEnd w:id="0"/>
+      <w:r>
+        <w:rPr>
+          <w:rStyle w:val="CommentReference"/>
+        </w:rPr>
+        <w:commentReference w:id="0"/>
+      </w:r>
+    </w:p>
+    <w:p>
+      <w:r>
+        <w:t>Bugs</w:t>
+      </w:r>
+    </w:p>
+    <w:p>
+      <w:r>
+        <w:t xml:space="preserve">Placing the device in a box and attempting </w:t>
+      </w:r>
+      <w:commentRangeStart w:id="1"/>
       <w:commentRangeStart w:id="2"/>
       <w:r>
-        <w:t xml:space="preserve">The program required many iterations to reach its final state. The initial code relied on an outdated version of the sensor libraries, as it was recycled from an older project. The program also needed slight adjustments to account for the fact that it was originally written for use on Arduino boards, rather than an ESP8266. </w:t>
+        <w:t xml:space="preserve">to lift it without producing an alert revealed that a steady hand could move the device vertically and horizontally without setting it off, </w:t>
+      </w:r>
+      <w:commentRangeEnd w:id="1"/>
+      <w:r>
+        <w:rPr>
+          <w:rStyle w:val="CommentReference"/>
+        </w:rPr>
+        <w:commentReference w:id="1"/>
       </w:r>
       <w:commentRangeEnd w:id="2"/>
       <w:r>
@@ -558,19 +575,21 @@
         </w:rPr>
         <w:commentReference w:id="2"/>
       </w:r>
-    </w:p>
-    <w:p>
-      <w:r>
-        <w:t>Bugs</w:t>
-      </w:r>
-    </w:p>
-    <w:p>
-      <w:r>
-        <w:t xml:space="preserve">Placing the device in a box and attempting </w:t>
-      </w:r>
+      <w:r>
+        <w:t>though any attempt to rotate it would immediately generate an alert. This was because the device</w:t>
+      </w:r>
+      <w:r>
+        <w:t xml:space="preserve"> originally</w:t>
+      </w:r>
+      <w:r>
+        <w:t xml:space="preserve"> only considered its angular position when deciding whether it had been moved. By changing the way the device decides whether it has been moved to incorporate the accelerometers that the BNO055 has, a new threshold was able to be established that means it would be prohibitively slow for any would-be thief to avoid setting it off.</w:t>
+      </w:r>
+    </w:p>
+    <w:p>
       <w:commentRangeStart w:id="3"/>
-      <w:r>
-        <w:t xml:space="preserve">to lift it without producing an alert revealed that a steady hand could move the device vertically and horizontally without setting it off, </w:t>
+      <w:commentRangeStart w:id="4"/>
+      <w:r>
+        <w:t>Occasionally, on initial booting of the system, the IMU would be unresponsive, only giving values of zero on all data points.</w:t>
       </w:r>
       <w:commentRangeEnd w:id="3"/>
       <w:r>
@@ -579,23 +598,6 @@
         </w:rPr>
         <w:commentReference w:id="3"/>
       </w:r>
-      <w:r>
-        <w:t xml:space="preserve">though any attempt to rotate it would immediately generate an alert. This was because the device only considered its angular position when deciding whether it had been moved. By changing the </w:t>
-      </w:r>
-      <w:proofErr w:type="gramStart"/>
-      <w:r>
-        <w:t>way</w:t>
-      </w:r>
-      <w:proofErr w:type="gramEnd"/>
-      <w:r>
-        <w:t xml:space="preserve"> the device decides whether it has been moved to incorporate the accelerometers that the BNO055 has, a new threshold was able to be established that means it would be prohibitively slow for any would-be thief to avoid setting it off.</w:t>
-      </w:r>
-    </w:p>
-    <w:p>
-      <w:commentRangeStart w:id="4"/>
-      <w:r>
-        <w:t>Occasionally, on initial booting of the system, the IMU would be unresponsive, only giving values of zero on all data points.</w:t>
-      </w:r>
       <w:commentRangeEnd w:id="4"/>
       <w:r>
         <w:rPr>
@@ -604,15 +606,7 @@
         <w:commentReference w:id="4"/>
       </w:r>
       <w:r>
-        <w:t xml:space="preserve"> To fix this, a system was added that would wait for </w:t>
-      </w:r>
-      <w:proofErr w:type="gramStart"/>
-      <w:r>
-        <w:t>a number of</w:t>
-      </w:r>
-      <w:proofErr w:type="gramEnd"/>
-      <w:r>
-        <w:t xml:space="preserve"> cycles of the main loop, then check if the data values were blank. If they were, then the program would automatically reset itself. While implementing this, a toggle was added to prevent the system from generating movement alerts while it was still calibrating its position.</w:t>
+        <w:t xml:space="preserve"> To fix this, a system was added that would wait for a number of cycles of the main loop, then check if the data values were blank. If they were, then the program would automatically reset itself. While implementing this, a toggle was added to prevent the system from generating movement alerts while it was still calibrating its position.</w:t>
       </w:r>
     </w:p>
     <w:p>
@@ -638,15 +632,7 @@
     </w:p>
     <w:p>
       <w:r>
-        <w:t xml:space="preserve">As the system is very simple at its core, the main limitations are its size and how long it can remain powered if it </w:t>
-      </w:r>
-      <w:proofErr w:type="gramStart"/>
-      <w:r>
-        <w:t>has to</w:t>
-      </w:r>
-      <w:proofErr w:type="gramEnd"/>
-      <w:r>
-        <w:t xml:space="preserve"> run off of a battery.</w:t>
+        <w:t>As the system is very simple at its core, the main limitations are its size and how long it can remain powered if it has to run off of a battery.</w:t>
       </w:r>
     </w:p>
     <w:p>
@@ -678,7 +664,7 @@
 
 <file path=word/comments.xml><?xml version="1.0" encoding="utf-8"?>
 <w:comments xmlns:wpc="http://schemas.microsoft.com/office/word/2010/wordprocessingCanvas" xmlns:cx="http://schemas.microsoft.com/office/drawing/2014/chartex" xmlns:cx1="http://schemas.microsoft.com/office/drawing/2015/9/8/chartex" xmlns:cx2="http://schemas.microsoft.com/office/drawing/2015/10/21/chartex" xmlns:cx3="http://schemas.microsoft.com/office/drawing/2016/5/9/chartex" xmlns:cx4="http://schemas.microsoft.com/office/drawing/2016/5/10/chartex" xmlns:cx5="http://schemas.microsoft.com/office/drawing/2016/5/11/chartex" xmlns:cx6="http://schemas.microsoft.com/office/drawing/2016/5/12/chartex" xmlns:cx7="http://schemas.microsoft.com/office/drawing/2016/5/13/chartex" xmlns:cx8="http://schemas.microsoft.com/office/drawing/2016/5/14/chartex" xmlns:mc="http://schemas.openxmlformats.org/markup-compatibility/2006" xmlns:aink="http://schemas.microsoft.com/office/drawing/2016/ink" xmlns:am3d="http://schemas.microsoft.com/office/drawing/2017/model3d" xmlns:o="urn:schemas-microsoft-com:office:office" xmlns:oel="http://schemas.microsoft.com/office/2019/extlst" xmlns:r="http://schemas.openxmlformats.org/officeDocument/2006/relationships" xmlns:m="http://schemas.openxmlformats.org/officeDocument/2006/math" xmlns:v="urn:schemas-microsoft-com:vml" xmlns:wp14="http://schemas.microsoft.com/office/word/2010/wordprocessingDrawing" xmlns:wp="http://schemas.openxmlformats.org/drawingml/2006/wordprocessingDrawing" xmlns:w10="urn:schemas-microsoft-com:office:word" xmlns:w="http://schemas.openxmlformats.org/wordprocessingml/2006/main" xmlns:w14="http://schemas.microsoft.com/office/word/2010/wordml" xmlns:w15="http://schemas.microsoft.com/office/word/2012/wordml" xmlns:w16cex="http://schemas.microsoft.com/office/word/2018/wordml/cex" xmlns:w16cid="http://schemas.microsoft.com/office/word/2016/wordml/cid" xmlns:w16="http://schemas.microsoft.com/office/word/2018/wordml" xmlns:w16sdtdh="http://schemas.microsoft.com/office/word/2020/wordml/sdtdatahash" xmlns:w16se="http://schemas.microsoft.com/office/word/2015/wordml/symex" xmlns:wpg="http://schemas.microsoft.com/office/word/2010/wordprocessingGroup" xmlns:wpi="http://schemas.microsoft.com/office/word/2010/wordprocessingInk" xmlns:wne="http://schemas.microsoft.com/office/word/2006/wordml" xmlns:wps="http://schemas.microsoft.com/office/word/2010/wordprocessingShape" mc:Ignorable="w14 w15 w16se w16cid w16 w16cex w16sdtdh wp14">
-  <w:comment w:id="0" w:author="(s) Ethan Barrett" w:date="2023-11-30T12:38:00Z" w:initials="EB">
+  <w:comment w:id="0" w:author="(s) Ethan Barrett" w:date="2023-11-30T12:35:00Z" w:initials="EB">
     <w:p>
       <w:pPr>
         <w:pStyle w:val="CommentText"/>
@@ -690,63 +676,39 @@
         <w:annotationRef/>
       </w:r>
       <w:r>
-        <w:t>I'm sorry but this looks like you have taken it off of the internet, if you haven't, please could you explain it in a way which people could understand, such as:</w:t>
-      </w:r>
-    </w:p>
+        <w:t>More detail please, explain each of the iterations and what you had to change</w:t>
+      </w:r>
+    </w:p>
+  </w:comment>
+  <w:comment w:id="1" w:author="(s) Ethan Barrett" w:date="2023-11-30T12:39:00Z" w:initials="EB">
     <w:p>
       <w:pPr>
         <w:pStyle w:val="CommentText"/>
       </w:pPr>
       <w:r>
-        <w:t>- Why is this method better than others</w:t>
-      </w:r>
-    </w:p>
+        <w:rPr>
+          <w:rStyle w:val="CommentReference"/>
+        </w:rPr>
+        <w:annotationRef/>
+      </w:r>
+      <w:r>
+        <w:t>If you look at the pictures you’ve put in there is a speed for vertical movement, could you not put a threshold on this to set of an alert?</w:t>
+      </w:r>
+    </w:p>
+  </w:comment>
+  <w:comment w:id="2" w:author="(s) Jason Hoare" w:date="2023-12-04T15:53:00Z" w:initials="JH">
     <w:p>
       <w:pPr>
         <w:pStyle w:val="CommentText"/>
       </w:pPr>
       <w:r>
-        <w:t>- What are each of the axes/axis your on about</w:t>
-      </w:r>
-    </w:p>
-    <w:p>
-      <w:pPr>
-        <w:pStyle w:val="CommentText"/>
-      </w:pPr>
-      <w:r>
-        <w:t>- Display it in a way which is more reader friendly</w:t>
-      </w:r>
-    </w:p>
-  </w:comment>
-  <w:comment w:id="1" w:author="(s) Ethan Barrett" w:date="2023-11-30T12:35:00Z" w:initials="EB">
-    <w:p>
-      <w:pPr>
-        <w:pStyle w:val="CommentText"/>
-      </w:pPr>
-      <w:r>
         <w:rPr>
           <w:rStyle w:val="CommentReference"/>
         </w:rPr>
         <w:annotationRef/>
       </w:r>
       <w:r>
-        <w:t>How does it do this?</w:t>
-      </w:r>
-    </w:p>
-  </w:comment>
-  <w:comment w:id="2" w:author="(s) Ethan Barrett" w:date="2023-11-30T12:35:00Z" w:initials="EB">
-    <w:p>
-      <w:pPr>
-        <w:pStyle w:val="CommentText"/>
-      </w:pPr>
-      <w:r>
-        <w:rPr>
-          <w:rStyle w:val="CommentReference"/>
-        </w:rPr>
-        <w:annotationRef/>
-      </w:r>
-      <w:r>
-        <w:t>More detail please, explain each of the iterations and what you had to change</w:t>
+        <w:t>I did, read the rest of the paragraph</w:t>
       </w:r>
     </w:p>
   </w:comment>
@@ -762,11 +724,11 @@
         <w:annotationRef/>
       </w:r>
       <w:r>
-        <w:t>If you look at the pictures you’ve put in there is a speed for vertical movement, could you not put a threshold on this to set of an alert?</w:t>
+        <w:t>Do you know why? If so it would be good to explain this?</w:t>
       </w:r>
     </w:p>
   </w:comment>
-  <w:comment w:id="4" w:author="(s) Ethan Barrett" w:date="2023-11-30T12:39:00Z" w:initials="EB">
+  <w:comment w:id="4" w:author="(s) Jason Hoare" w:date="2023-12-04T15:56:00Z" w:initials="JH">
     <w:p>
       <w:pPr>
         <w:pStyle w:val="CommentText"/>
@@ -778,7 +740,7 @@
         <w:annotationRef/>
       </w:r>
       <w:r>
-        <w:t>Do you know why? If so it would be good to explain this?</w:t>
+        <w:t xml:space="preserve">I do not know why. My only guess is something about how the pins activate when the board is being rewritten </w:t>
       </w:r>
     </w:p>
   </w:comment>
@@ -827,33 +789,33 @@
 
 <file path=word/commentsExtended.xml><?xml version="1.0" encoding="utf-8"?>
 <w15:commentsEx xmlns:wpc="http://schemas.microsoft.com/office/word/2010/wordprocessingCanvas" xmlns:cx="http://schemas.microsoft.com/office/drawing/2014/chartex" xmlns:cx1="http://schemas.microsoft.com/office/drawing/2015/9/8/chartex" xmlns:cx2="http://schemas.microsoft.com/office/drawing/2015/10/21/chartex" xmlns:cx3="http://schemas.microsoft.com/office/drawing/2016/5/9/chartex" xmlns:cx4="http://schemas.microsoft.com/office/drawing/2016/5/10/chartex" xmlns:cx5="http://schemas.microsoft.com/office/drawing/2016/5/11/chartex" xmlns:cx6="http://schemas.microsoft.com/office/drawing/2016/5/12/chartex" xmlns:cx7="http://schemas.microsoft.com/office/drawing/2016/5/13/chartex" xmlns:cx8="http://schemas.microsoft.com/office/drawing/2016/5/14/chartex" xmlns:mc="http://schemas.openxmlformats.org/markup-compatibility/2006" xmlns:aink="http://schemas.microsoft.com/office/drawing/2016/ink" xmlns:am3d="http://schemas.microsoft.com/office/drawing/2017/model3d" xmlns:o="urn:schemas-microsoft-com:office:office" xmlns:oel="http://schemas.microsoft.com/office/2019/extlst" xmlns:r="http://schemas.openxmlformats.org/officeDocument/2006/relationships" xmlns:m="http://schemas.openxmlformats.org/officeDocument/2006/math" xmlns:v="urn:schemas-microsoft-com:vml" xmlns:wp14="http://schemas.microsoft.com/office/word/2010/wordprocessingDrawing" xmlns:wp="http://schemas.openxmlformats.org/drawingml/2006/wordprocessingDrawing" xmlns:w10="urn:schemas-microsoft-com:office:word" xmlns:w="http://schemas.openxmlformats.org/wordprocessingml/2006/main" xmlns:w14="http://schemas.microsoft.com/office/word/2010/wordml" xmlns:w15="http://schemas.microsoft.com/office/word/2012/wordml" xmlns:w16cex="http://schemas.microsoft.com/office/word/2018/wordml/cex" xmlns:w16cid="http://schemas.microsoft.com/office/word/2016/wordml/cid" xmlns:w16="http://schemas.microsoft.com/office/word/2018/wordml" xmlns:w16sdtdh="http://schemas.microsoft.com/office/word/2020/wordml/sdtdatahash" xmlns:w16se="http://schemas.microsoft.com/office/word/2015/wordml/symex" xmlns:wpg="http://schemas.microsoft.com/office/word/2010/wordprocessingGroup" xmlns:wpi="http://schemas.microsoft.com/office/word/2010/wordprocessingInk" xmlns:wne="http://schemas.microsoft.com/office/word/2006/wordml" xmlns:wps="http://schemas.microsoft.com/office/word/2010/wordprocessingShape" mc:Ignorable="w14 w15 w16se w16cid w16 w16cex w16sdtdh wp14">
-  <w15:commentEx w15:paraId="35015051" w15:done="0"/>
-  <w15:commentEx w15:paraId="47B85BD0" w15:done="0"/>
-  <w15:commentEx w15:paraId="15C12B94" w15:done="0"/>
+  <w15:commentEx w15:paraId="15C12B94" w15:done="1"/>
   <w15:commentEx w15:paraId="29538AE2" w15:done="0"/>
+  <w15:commentEx w15:paraId="1BCF38CF" w15:paraIdParent="29538AE2" w15:done="0"/>
   <w15:commentEx w15:paraId="6C37D5D8" w15:done="0"/>
+  <w15:commentEx w15:paraId="56BC4356" w15:paraIdParent="6C37D5D8" w15:done="0"/>
   <w15:commentEx w15:paraId="0AFD3F6B" w15:done="0"/>
 </w15:commentsEx>
 </file>
 
 <file path=word/commentsExtensible.xml><?xml version="1.0" encoding="utf-8"?>
 <w16cex:commentsExtensible xmlns:wpc="http://schemas.microsoft.com/office/word/2010/wordprocessingCanvas" xmlns:cx="http://schemas.microsoft.com/office/drawing/2014/chartex" xmlns:cx1="http://schemas.microsoft.com/office/drawing/2015/9/8/chartex" xmlns:cx2="http://schemas.microsoft.com/office/drawing/2015/10/21/chartex" xmlns:cx3="http://schemas.microsoft.com/office/drawing/2016/5/9/chartex" xmlns:cx4="http://schemas.microsoft.com/office/drawing/2016/5/10/chartex" xmlns:cx5="http://schemas.microsoft.com/office/drawing/2016/5/11/chartex" xmlns:cx6="http://schemas.microsoft.com/office/drawing/2016/5/12/chartex" xmlns:cx7="http://schemas.microsoft.com/office/drawing/2016/5/13/chartex" xmlns:cx8="http://schemas.microsoft.com/office/drawing/2016/5/14/chartex" xmlns:cr="http://schemas.microsoft.com/office/comments/2020/reactions" xmlns:mc="http://schemas.openxmlformats.org/markup-compatibility/2006" xmlns:aink="http://schemas.microsoft.com/office/drawing/2016/ink" xmlns:am3d="http://schemas.microsoft.com/office/drawing/2017/model3d" xmlns:o="urn:schemas-microsoft-com:office:office" xmlns:oel="http://schemas.microsoft.com/office/2019/extlst" xmlns:r="http://schemas.openxmlformats.org/officeDocument/2006/relationships" xmlns:m="http://schemas.openxmlformats.org/officeDocument/2006/math" xmlns:v="urn:schemas-microsoft-com:vml" xmlns:wp14="http://schemas.microsoft.com/office/word/2010/wordprocessingDrawing" xmlns:wp="http://schemas.openxmlformats.org/drawingml/2006/wordprocessingDrawing" xmlns:w10="urn:schemas-microsoft-com:office:word" xmlns:w="http://schemas.openxmlformats.org/wordprocessingml/2006/main" xmlns:w14="http://schemas.microsoft.com/office/word/2010/wordml" xmlns:w15="http://schemas.microsoft.com/office/word/2012/wordml" xmlns:w16cex="http://schemas.microsoft.com/office/word/2018/wordml/cex" xmlns:w16cid="http://schemas.microsoft.com/office/word/2016/wordml/cid" xmlns:w16="http://schemas.microsoft.com/office/word/2018/wordml" xmlns:w16sdtdh="http://schemas.microsoft.com/office/word/2020/wordml/sdtdatahash" xmlns:w16se="http://schemas.microsoft.com/office/word/2015/wordml/symex" xmlns:wpg="http://schemas.microsoft.com/office/word/2010/wordprocessingGroup" xmlns:wpi="http://schemas.microsoft.com/office/word/2010/wordprocessingInk" xmlns:wne="http://schemas.microsoft.com/office/word/2006/wordml" xmlns:wps="http://schemas.microsoft.com/office/word/2010/wordprocessingShape" mc:Ignorable="w14 w15 w16se w16cid w16 w16cex w16sdtdh cr wp14">
-  <w16cex:commentExtensible w16cex:durableId="357F565B" w16cex:dateUtc="2023-11-30T12:38:00Z"/>
-  <w16cex:commentExtensible w16cex:durableId="6697B8E1" w16cex:dateUtc="2023-11-30T12:35:00Z"/>
   <w16cex:commentExtensible w16cex:durableId="57236836" w16cex:dateUtc="2023-11-30T12:35:00Z"/>
   <w16cex:commentExtensible w16cex:durableId="6BF2EC53" w16cex:dateUtc="2023-11-30T12:39:00Z"/>
+  <w16cex:commentExtensible w16cex:durableId="308A4E83" w16cex:dateUtc="2023-12-04T15:53:00Z"/>
   <w16cex:commentExtensible w16cex:durableId="68E5DF4E" w16cex:dateUtc="2023-11-30T12:39:00Z"/>
+  <w16cex:commentExtensible w16cex:durableId="24664671" w16cex:dateUtc="2023-12-04T15:56:00Z"/>
   <w16cex:commentExtensible w16cex:durableId="1987D6FD" w16cex:dateUtc="2023-11-30T12:34:00Z"/>
 </w16cex:commentsExtensible>
 </file>
 
 <file path=word/commentsIds.xml><?xml version="1.0" encoding="utf-8"?>
 <w16cid:commentsIds xmlns:wpc="http://schemas.microsoft.com/office/word/2010/wordprocessingCanvas" xmlns:cx="http://schemas.microsoft.com/office/drawing/2014/chartex" xmlns:cx1="http://schemas.microsoft.com/office/drawing/2015/9/8/chartex" xmlns:cx2="http://schemas.microsoft.com/office/drawing/2015/10/21/chartex" xmlns:cx3="http://schemas.microsoft.com/office/drawing/2016/5/9/chartex" xmlns:cx4="http://schemas.microsoft.com/office/drawing/2016/5/10/chartex" xmlns:cx5="http://schemas.microsoft.com/office/drawing/2016/5/11/chartex" xmlns:cx6="http://schemas.microsoft.com/office/drawing/2016/5/12/chartex" xmlns:cx7="http://schemas.microsoft.com/office/drawing/2016/5/13/chartex" xmlns:cx8="http://schemas.microsoft.com/office/drawing/2016/5/14/chartex" xmlns:mc="http://schemas.openxmlformats.org/markup-compatibility/2006" xmlns:aink="http://schemas.microsoft.com/office/drawing/2016/ink" xmlns:am3d="http://schemas.microsoft.com/office/drawing/2017/model3d" xmlns:o="urn:schemas-microsoft-com:office:office" xmlns:oel="http://schemas.microsoft.com/office/2019/extlst" xmlns:r="http://schemas.openxmlformats.org/officeDocument/2006/relationships" xmlns:m="http://schemas.openxmlformats.org/officeDocument/2006/math" xmlns:v="urn:schemas-microsoft-com:vml" xmlns:wp14="http://schemas.microsoft.com/office/word/2010/wordprocessingDrawing" xmlns:wp="http://schemas.openxmlformats.org/drawingml/2006/wordprocessingDrawing" xmlns:w10="urn:schemas-microsoft-com:office:word" xmlns:w="http://schemas.openxmlformats.org/wordprocessingml/2006/main" xmlns:w14="http://schemas.microsoft.com/office/word/2010/wordml" xmlns:w15="http://schemas.microsoft.com/office/word/2012/wordml" xmlns:w16cex="http://schemas.microsoft.com/office/word/2018/wordml/cex" xmlns:w16cid="http://schemas.microsoft.com/office/word/2016/wordml/cid" xmlns:w16="http://schemas.microsoft.com/office/word/2018/wordml" xmlns:w16sdtdh="http://schemas.microsoft.com/office/word/2020/wordml/sdtdatahash" xmlns:w16se="http://schemas.microsoft.com/office/word/2015/wordml/symex" xmlns:wpg="http://schemas.microsoft.com/office/word/2010/wordprocessingGroup" xmlns:wpi="http://schemas.microsoft.com/office/word/2010/wordprocessingInk" xmlns:wne="http://schemas.microsoft.com/office/word/2006/wordml" xmlns:wps="http://schemas.microsoft.com/office/word/2010/wordprocessingShape" mc:Ignorable="w14 w15 w16se w16cid w16 w16cex w16sdtdh wp14">
-  <w16cid:commentId w16cid:paraId="35015051" w16cid:durableId="357F565B"/>
-  <w16cid:commentId w16cid:paraId="47B85BD0" w16cid:durableId="6697B8E1"/>
   <w16cid:commentId w16cid:paraId="15C12B94" w16cid:durableId="57236836"/>
   <w16cid:commentId w16cid:paraId="29538AE2" w16cid:durableId="6BF2EC53"/>
+  <w16cid:commentId w16cid:paraId="1BCF38CF" w16cid:durableId="308A4E83"/>
   <w16cid:commentId w16cid:paraId="6C37D5D8" w16cid:durableId="68E5DF4E"/>
+  <w16cid:commentId w16cid:paraId="56BC4356" w16cid:durableId="24664671"/>
   <w16cid:commentId w16cid:paraId="0AFD3F6B" w16cid:durableId="1987D6FD"/>
 </w16cid:commentsIds>
 </file>
@@ -915,6 +877,9 @@
 <w15:people xmlns:wpc="http://schemas.microsoft.com/office/word/2010/wordprocessingCanvas" xmlns:cx="http://schemas.microsoft.com/office/drawing/2014/chartex" xmlns:cx1="http://schemas.microsoft.com/office/drawing/2015/9/8/chartex" xmlns:cx2="http://schemas.microsoft.com/office/drawing/2015/10/21/chartex" xmlns:cx3="http://schemas.microsoft.com/office/drawing/2016/5/9/chartex" xmlns:cx4="http://schemas.microsoft.com/office/drawing/2016/5/10/chartex" xmlns:cx5="http://schemas.microsoft.com/office/drawing/2016/5/11/chartex" xmlns:cx6="http://schemas.microsoft.com/office/drawing/2016/5/12/chartex" xmlns:cx7="http://schemas.microsoft.com/office/drawing/2016/5/13/chartex" xmlns:cx8="http://schemas.microsoft.com/office/drawing/2016/5/14/chartex" xmlns:mc="http://schemas.openxmlformats.org/markup-compatibility/2006" xmlns:aink="http://schemas.microsoft.com/office/drawing/2016/ink" xmlns:am3d="http://schemas.microsoft.com/office/drawing/2017/model3d" xmlns:o="urn:schemas-microsoft-com:office:office" xmlns:oel="http://schemas.microsoft.com/office/2019/extlst" xmlns:r="http://schemas.openxmlformats.org/officeDocument/2006/relationships" xmlns:m="http://schemas.openxmlformats.org/officeDocument/2006/math" xmlns:v="urn:schemas-microsoft-com:vml" xmlns:wp14="http://schemas.microsoft.com/office/word/2010/wordprocessingDrawing" xmlns:wp="http://schemas.openxmlformats.org/drawingml/2006/wordprocessingDrawing" xmlns:w10="urn:schemas-microsoft-com:office:word" xmlns:w="http://schemas.openxmlformats.org/wordprocessingml/2006/main" xmlns:w14="http://schemas.microsoft.com/office/word/2010/wordml" xmlns:w15="http://schemas.microsoft.com/office/word/2012/wordml" xmlns:w16cex="http://schemas.microsoft.com/office/word/2018/wordml/cex" xmlns:w16cid="http://schemas.microsoft.com/office/word/2016/wordml/cid" xmlns:w16="http://schemas.microsoft.com/office/word/2018/wordml" xmlns:w16sdtdh="http://schemas.microsoft.com/office/word/2020/wordml/sdtdatahash" xmlns:w16se="http://schemas.microsoft.com/office/word/2015/wordml/symex" xmlns:wpg="http://schemas.microsoft.com/office/word/2010/wordprocessingGroup" xmlns:wpi="http://schemas.microsoft.com/office/word/2010/wordprocessingInk" xmlns:wne="http://schemas.microsoft.com/office/word/2006/wordml" xmlns:wps="http://schemas.microsoft.com/office/word/2010/wordprocessingShape" mc:Ignorable="w14 w15 w16se w16cid w16 w16cex w16sdtdh wp14">
   <w15:person w15:author="(s) Ethan Barrett">
     <w15:presenceInfo w15:providerId="AD" w15:userId="S::ethan.barrett@students.plymouth.ac.uk::112df8f8-109c-44f3-9705-775502cb7d3b"/>
+  </w15:person>
+  <w15:person w15:author="(s) Jason Hoare">
+    <w15:presenceInfo w15:providerId="AD" w15:userId="S::jason.hoare@students.plymouth.ac.uk::d72d3ac6-08c3-4468-8b17-3a47ece9974c"/>
   </w15:person>
 </w15:people>
 </file>

</xml_diff>

<commit_message>
Finished node 3 document
</commit_message>
<xml_diff>
--- a/Meeting Minutes/Documentation/Jewellery Box Motion Detection Module.docx
+++ b/Meeting Minutes/Documentation/Jewellery Box Motion Detection Module.docx
@@ -650,7 +650,42 @@
     </w:p>
     <w:p>
       <w:r>
-        <w:t xml:space="preserve">  </w:t>
+        <w:t xml:space="preserve">Integrating the systems to communicate with the rest of the network went smoother than expected. Other than the new functions needed for it, there was only two changes that needed to be made. First, the alert function needed to call the new function that sends messages to the network. Second, the function calls in the main loop had to be moved to a scheduled task, as the </w:t>
+      </w:r>
+      <w:r>
+        <w:t>mesh system requires the main loop to only call the mesh’s update function. As much of the code that was previously in the main loop only served as a method to delay the device from producing alerts while the rolling average of its position calibrated, it could be blended into the setup function to remove an if statement that became unnecessary after the first second of the device running.</w:t>
+      </w:r>
+    </w:p>
+    <w:p>
+      <w:r>
+        <w:t xml:space="preserve">Running the function to </w:t>
+      </w:r>
+      <w:r>
+        <w:t>read</w:t>
+      </w:r>
+      <w:r>
+        <w:t xml:space="preserve"> the IMU on a scheduled task introduced a delay in how often it was </w:t>
+      </w:r>
+      <w:r>
+        <w:t>called</w:t>
+      </w:r>
+      <w:r>
+        <w:t xml:space="preserve">, which had the unexpected side effect of increasing the device’s ability to tell the difference between negligible movement from bumping the table and significant movement that would justify </w:t>
+      </w:r>
+      <w:r>
+        <w:lastRenderedPageBreak/>
+        <w:t xml:space="preserve">generating an alert, as in the case of bumping the table, the device would return to its original position before </w:t>
+      </w:r>
+      <w:r>
+        <w:t>the next call of the reading function.</w:t>
+      </w:r>
+    </w:p>
+    <w:p>
+      <w:r>
+        <w:t xml:space="preserve">The device </w:t>
+      </w:r>
+      <w:r>
+        <w:t>could be improved by mounting it onto a permanent circuit board, rather than just a temporary breadboard. It also currently relies on being plugged into a usb port to receive power, which ideally should be replaced with a rechargeable battery.</w:t>
       </w:r>
     </w:p>
     <w:sectPr>

</xml_diff>